<commit_message>
life could be a dream
</commit_message>
<xml_diff>
--- a/Артефакти/Специфікація вимог.docx
+++ b/Артефакти/Специфікація вимог.docx
@@ -40,23 +40,7 @@
     </w:p>
     <w:p>
       <w:r>
-        <w:t xml:space="preserve">Специфікація вимог до </w:t>
-      </w:r>
-      <w:proofErr w:type="spellStart"/>
-      <w:r>
-        <w:t>проєкту</w:t>
-      </w:r>
-      <w:proofErr w:type="spellEnd"/>
-      <w:r>
-        <w:t xml:space="preserve"> і .</w:t>
-      </w:r>
-      <w:proofErr w:type="spellStart"/>
-      <w:r>
-        <w:t>тд</w:t>
-      </w:r>
-      <w:proofErr w:type="spellEnd"/>
-      <w:r>
-        <w:t>.</w:t>
+        <w:t>Специфікація вимог до проєкту і .тд.</w:t>
       </w:r>
     </w:p>
     <w:p>
@@ -756,32 +740,6 @@
           <w:lang w:eastAsia="uk-UA"/>
         </w:rPr>
         <w:t>Операції</w:t>
-      </w:r>
-    </w:p>
-    <w:p>
-      <w:pPr>
-        <w:numPr>
-          <w:ilvl w:val="1"/>
-          <w:numId w:val="1"/>
-        </w:numPr>
-        <w:shd w:val="clear" w:color="auto" w:fill="FFFFFF"/>
-        <w:spacing w:before="100" w:beforeAutospacing="1" w:after="24" w:line="240" w:lineRule="auto"/>
-        <w:ind w:left="1536"/>
-        <w:rPr>
-          <w:rFonts w:ascii="Times New Roman" w:eastAsia="Times New Roman" w:hAnsi="Times New Roman" w:cs="Times New Roman"/>
-          <w:sz w:val="28"/>
-          <w:szCs w:val="28"/>
-          <w:lang w:eastAsia="uk-UA"/>
-        </w:rPr>
-      </w:pPr>
-      <w:r>
-        <w:rPr>
-          <w:rFonts w:ascii="Times New Roman" w:eastAsia="Times New Roman" w:hAnsi="Times New Roman" w:cs="Times New Roman"/>
-          <w:sz w:val="28"/>
-          <w:szCs w:val="28"/>
-          <w:lang w:eastAsia="uk-UA"/>
-        </w:rPr>
-        <w:t>Властивості програмного продукту</w:t>
       </w:r>
     </w:p>
     <w:p>
@@ -911,7 +869,6 @@
         </w:rPr>
       </w:pPr>
       <w:hyperlink r:id="rId9" w:tooltip="Супроводжуваність" w:history="1">
-        <w:proofErr w:type="spellStart"/>
         <w:r>
           <w:rPr>
             <w:rFonts w:ascii="Times New Roman" w:eastAsia="Times New Roman" w:hAnsi="Times New Roman" w:cs="Times New Roman"/>
@@ -921,7 +878,6 @@
           </w:rPr>
           <w:t>Супроводжуваність</w:t>
         </w:r>
-        <w:proofErr w:type="spellEnd"/>
       </w:hyperlink>
     </w:p>
     <w:p>
@@ -1003,32 +959,6 @@
           <w:szCs w:val="28"/>
           <w:lang w:eastAsia="uk-UA"/>
         </w:rPr>
-        <w:t>Вимоги бази даних</w:t>
-      </w:r>
-    </w:p>
-    <w:p>
-      <w:pPr>
-        <w:numPr>
-          <w:ilvl w:val="1"/>
-          <w:numId w:val="1"/>
-        </w:numPr>
-        <w:shd w:val="clear" w:color="auto" w:fill="FFFFFF"/>
-        <w:spacing w:before="100" w:beforeAutospacing="1" w:after="24" w:line="240" w:lineRule="auto"/>
-        <w:ind w:left="1536"/>
-        <w:rPr>
-          <w:rFonts w:ascii="Times New Roman" w:eastAsia="Times New Roman" w:hAnsi="Times New Roman" w:cs="Times New Roman"/>
-          <w:sz w:val="28"/>
-          <w:szCs w:val="28"/>
-          <w:lang w:eastAsia="uk-UA"/>
-        </w:rPr>
-      </w:pPr>
-      <w:r>
-        <w:rPr>
-          <w:rFonts w:ascii="Times New Roman" w:eastAsia="Times New Roman" w:hAnsi="Times New Roman" w:cs="Times New Roman"/>
-          <w:sz w:val="28"/>
-          <w:szCs w:val="28"/>
-          <w:lang w:eastAsia="uk-UA"/>
-        </w:rPr>
         <w:t>Інші вимоги</w:t>
       </w:r>
     </w:p>
@@ -1104,6 +1034,17 @@
       <w:pPr>
         <w:rPr>
           <w:rFonts w:ascii="Times New Roman" w:hAnsi="Times New Roman" w:cs="Times New Roman"/>
+          <w:b/>
+          <w:bCs/>
+          <w:sz w:val="28"/>
+          <w:szCs w:val="28"/>
+        </w:rPr>
+      </w:pPr>
+    </w:p>
+    <w:p>
+      <w:pPr>
+        <w:rPr>
+          <w:rFonts w:ascii="Times New Roman" w:hAnsi="Times New Roman" w:cs="Times New Roman"/>
           <w:sz w:val="28"/>
           <w:szCs w:val="28"/>
         </w:rPr>
@@ -1351,25 +1292,7 @@
           <w:sz w:val="28"/>
           <w:szCs w:val="28"/>
         </w:rPr>
-        <w:t>: ̶</w:t>
-      </w:r>
-      <w:proofErr w:type="spellStart"/>
-      <w:r>
-        <w:rPr>
-          <w:rFonts w:ascii="Times New Roman" w:hAnsi="Times New Roman" w:cs="Times New Roman"/>
-          <w:sz w:val="28"/>
-          <w:szCs w:val="28"/>
-        </w:rPr>
-        <w:t>в̶і̶д̶с̶у̶т̶н̶і</w:t>
-      </w:r>
-      <w:proofErr w:type="spellEnd"/>
-      <w:r>
-        <w:rPr>
-          <w:rFonts w:ascii="Times New Roman" w:hAnsi="Times New Roman" w:cs="Times New Roman"/>
-          <w:sz w:val="28"/>
-          <w:szCs w:val="28"/>
-        </w:rPr>
-        <w:t xml:space="preserve">̶ </w:t>
+        <w:t xml:space="preserve">: ̶в̶і̶д̶с̶у̶т̶н̶і̶ </w:t>
       </w:r>
       <w:r>
         <w:rPr>
@@ -1889,8 +1812,6 @@
       <w:r>
         <w:rPr>
           <w:rFonts w:ascii="Times New Roman" w:hAnsi="Times New Roman" w:cs="Times New Roman"/>
-          <w:b/>
-          <w:bCs/>
           <w:sz w:val="28"/>
           <w:szCs w:val="28"/>
         </w:rPr>
@@ -1940,8 +1861,6 @@
       <w:r>
         <w:rPr>
           <w:rFonts w:ascii="Times New Roman" w:hAnsi="Times New Roman" w:cs="Times New Roman"/>
-          <w:b/>
-          <w:bCs/>
           <w:sz w:val="28"/>
           <w:szCs w:val="28"/>
         </w:rPr>
@@ -1961,25 +1880,7 @@
           <w:sz w:val="28"/>
           <w:szCs w:val="28"/>
         </w:rPr>
-        <w:t xml:space="preserve">не </w:t>
-      </w:r>
-      <w:proofErr w:type="spellStart"/>
-      <w:r>
-        <w:rPr>
-          <w:rFonts w:ascii="Times New Roman" w:hAnsi="Times New Roman" w:cs="Times New Roman"/>
-          <w:sz w:val="28"/>
-          <w:szCs w:val="28"/>
-        </w:rPr>
-        <w:t>уточнюється</w:t>
-      </w:r>
-      <w:proofErr w:type="spellEnd"/>
-      <w:r>
-        <w:rPr>
-          <w:rFonts w:ascii="Times New Roman" w:hAnsi="Times New Roman" w:cs="Times New Roman"/>
-          <w:sz w:val="28"/>
-          <w:szCs w:val="28"/>
-        </w:rPr>
-        <w:t>, стандартний.</w:t>
+        <w:t>не уточнюється, стандартний.</w:t>
       </w:r>
     </w:p>
     <w:p>
@@ -2005,8 +1906,6 @@
       <w:r>
         <w:rPr>
           <w:rFonts w:ascii="Times New Roman" w:hAnsi="Times New Roman" w:cs="Times New Roman"/>
-          <w:b/>
-          <w:bCs/>
           <w:sz w:val="28"/>
           <w:szCs w:val="28"/>
         </w:rPr>
@@ -2116,12 +2015,20 @@
       <w:r>
         <w:rPr>
           <w:rFonts w:ascii="Times New Roman" w:hAnsi="Times New Roman" w:cs="Times New Roman"/>
-          <w:b/>
-          <w:bCs/>
-          <w:sz w:val="28"/>
-          <w:szCs w:val="28"/>
-        </w:rPr>
-        <w:t>Комунікаційний протокол:</w:t>
+          <w:sz w:val="28"/>
+          <w:szCs w:val="28"/>
+        </w:rPr>
+        <w:t>Комунікаційний протокол</w:t>
+      </w:r>
+      <w:r>
+        <w:rPr>
+          <w:rFonts w:ascii="Times New Roman" w:hAnsi="Times New Roman" w:cs="Times New Roman"/>
+          <w:b/>
+          <w:bCs/>
+          <w:sz w:val="28"/>
+          <w:szCs w:val="28"/>
+        </w:rPr>
+        <w:t>:</w:t>
       </w:r>
       <w:r>
         <w:rPr>
@@ -2182,8 +2089,6 @@
       <w:r>
         <w:rPr>
           <w:rFonts w:ascii="Times New Roman" w:hAnsi="Times New Roman" w:cs="Times New Roman"/>
-          <w:b/>
-          <w:bCs/>
           <w:sz w:val="28"/>
           <w:szCs w:val="28"/>
         </w:rPr>
@@ -2206,7 +2111,6 @@
         </w:rPr>
         <w:t>[</w:t>
       </w:r>
-      <w:proofErr w:type="gramStart"/>
       <w:r>
         <w:rPr>
           <w:rFonts w:ascii="Times New Roman" w:hAnsi="Times New Roman" w:cs="Times New Roman"/>
@@ -2223,17 +2127,7 @@
           <w:szCs w:val="28"/>
           <w:lang w:val="ru-RU"/>
         </w:rPr>
-        <w:t>(</w:t>
-      </w:r>
-      <w:proofErr w:type="gramEnd"/>
-      <w:r>
-        <w:rPr>
-          <w:rFonts w:ascii="Times New Roman" w:hAnsi="Times New Roman" w:cs="Times New Roman"/>
-          <w:sz w:val="28"/>
-          <w:szCs w:val="28"/>
-          <w:lang w:val="ru-RU"/>
-        </w:rPr>
-        <w:t>) % 1024]</w:t>
+        <w:t>() % 1024]</w:t>
       </w:r>
       <w:r>
         <w:rPr>
@@ -2324,20 +2218,18 @@
       <w:r>
         <w:rPr>
           <w:rFonts w:ascii="Times New Roman" w:hAnsi="Times New Roman" w:cs="Times New Roman"/>
-          <w:b/>
-          <w:bCs/>
-          <w:sz w:val="28"/>
-          <w:szCs w:val="28"/>
-        </w:rPr>
-        <w:t>Захищеність</w:t>
-      </w:r>
-      <w:r>
-        <w:rPr>
-          <w:rFonts w:ascii="Times New Roman" w:hAnsi="Times New Roman" w:cs="Times New Roman"/>
-          <w:sz w:val="28"/>
-          <w:szCs w:val="28"/>
-        </w:rPr>
-        <w:t>: доступ за обліковими записами, різні рівні доступу.</w:t>
+          <w:sz w:val="28"/>
+          <w:szCs w:val="28"/>
+        </w:rPr>
+        <w:t>Захищеність:</w:t>
+      </w:r>
+      <w:r>
+        <w:rPr>
+          <w:rFonts w:ascii="Times New Roman" w:hAnsi="Times New Roman" w:cs="Times New Roman"/>
+          <w:sz w:val="28"/>
+          <w:szCs w:val="28"/>
+        </w:rPr>
+        <w:t xml:space="preserve"> доступ за обліковими записами, різні рівні доступу.</w:t>
       </w:r>
     </w:p>
     <w:p>
@@ -2363,8 +2255,6 @@
       <w:r>
         <w:rPr>
           <w:rFonts w:ascii="Times New Roman" w:hAnsi="Times New Roman" w:cs="Times New Roman"/>
-          <w:b/>
-          <w:bCs/>
           <w:sz w:val="28"/>
           <w:szCs w:val="28"/>
         </w:rPr>
@@ -2406,19 +2296,27 @@
           <w:bCs/>
           <w:sz w:val="28"/>
           <w:szCs w:val="28"/>
-          <w:lang w:val="en-US"/>
+          <w:lang w:val="ru-RU"/>
         </w:rPr>
         <w:t xml:space="preserve"> </w:t>
       </w:r>
       <w:r>
         <w:rPr>
           <w:rFonts w:ascii="Times New Roman" w:hAnsi="Times New Roman" w:cs="Times New Roman"/>
-          <w:b/>
-          <w:bCs/>
-          <w:sz w:val="28"/>
-          <w:szCs w:val="28"/>
-        </w:rPr>
-        <w:t>Продуктивність:</w:t>
+          <w:sz w:val="28"/>
+          <w:szCs w:val="28"/>
+        </w:rPr>
+        <w:t>Продуктивність</w:t>
+      </w:r>
+      <w:r>
+        <w:rPr>
+          <w:rFonts w:ascii="Times New Roman" w:hAnsi="Times New Roman" w:cs="Times New Roman"/>
+          <w:b/>
+          <w:bCs/>
+          <w:sz w:val="28"/>
+          <w:szCs w:val="28"/>
+        </w:rPr>
+        <w:t>:</w:t>
       </w:r>
       <w:r>
         <w:rPr>
@@ -2456,15 +2354,13 @@
           <w:bCs/>
           <w:sz w:val="28"/>
           <w:szCs w:val="28"/>
-          <w:lang w:val="en-US"/>
+          <w:lang w:val="ru-RU"/>
         </w:rPr>
         <w:t xml:space="preserve"> </w:t>
       </w:r>
       <w:r>
         <w:rPr>
           <w:rFonts w:ascii="Times New Roman" w:hAnsi="Times New Roman" w:cs="Times New Roman"/>
-          <w:b/>
-          <w:bCs/>
           <w:sz w:val="28"/>
           <w:szCs w:val="28"/>
         </w:rPr>
@@ -2476,25 +2372,7 @@
           <w:sz w:val="28"/>
           <w:szCs w:val="28"/>
         </w:rPr>
-        <w:t xml:space="preserve"> </w:t>
-      </w:r>
-      <w:proofErr w:type="spellStart"/>
-      <w:r>
-        <w:rPr>
-          <w:rFonts w:ascii="Times New Roman" w:hAnsi="Times New Roman" w:cs="Times New Roman"/>
-          <w:sz w:val="28"/>
-          <w:szCs w:val="28"/>
-        </w:rPr>
-        <w:t>кросплатформність</w:t>
-      </w:r>
-      <w:proofErr w:type="spellEnd"/>
-      <w:r>
-        <w:rPr>
-          <w:rFonts w:ascii="Times New Roman" w:hAnsi="Times New Roman" w:cs="Times New Roman"/>
-          <w:sz w:val="28"/>
-          <w:szCs w:val="28"/>
-        </w:rPr>
-        <w:t>.</w:t>
+        <w:t xml:space="preserve"> кросплатформність.</w:t>
       </w:r>
     </w:p>
     <w:p>
@@ -2517,53 +2395,21 @@
         </w:rPr>
         <w:t xml:space="preserve">3.2.5 </w:t>
       </w:r>
-      <w:proofErr w:type="spellStart"/>
-      <w:r>
-        <w:rPr>
-          <w:rFonts w:ascii="Times New Roman" w:hAnsi="Times New Roman" w:cs="Times New Roman"/>
-          <w:b/>
-          <w:bCs/>
-          <w:sz w:val="28"/>
-          <w:szCs w:val="28"/>
-        </w:rPr>
-        <w:t>Супроводжуваність</w:t>
-      </w:r>
-      <w:proofErr w:type="spellEnd"/>
-      <w:r>
-        <w:rPr>
-          <w:rFonts w:ascii="Times New Roman" w:hAnsi="Times New Roman" w:cs="Times New Roman"/>
-          <w:b/>
-          <w:bCs/>
-          <w:sz w:val="28"/>
-          <w:szCs w:val="28"/>
-        </w:rPr>
-        <w:t>:</w:t>
-      </w:r>
-      <w:r>
-        <w:rPr>
-          <w:rFonts w:ascii="Times New Roman" w:hAnsi="Times New Roman" w:cs="Times New Roman"/>
-          <w:sz w:val="28"/>
-          <w:szCs w:val="28"/>
-        </w:rPr>
-        <w:t xml:space="preserve"> забезпечення якомога зручнішої </w:t>
-      </w:r>
-      <w:proofErr w:type="spellStart"/>
-      <w:r>
-        <w:rPr>
-          <w:rFonts w:ascii="Times New Roman" w:hAnsi="Times New Roman" w:cs="Times New Roman"/>
-          <w:sz w:val="28"/>
-          <w:szCs w:val="28"/>
-        </w:rPr>
-        <w:t>супроводжуваності</w:t>
-      </w:r>
-      <w:proofErr w:type="spellEnd"/>
-      <w:r>
-        <w:rPr>
-          <w:rFonts w:ascii="Times New Roman" w:hAnsi="Times New Roman" w:cs="Times New Roman"/>
-          <w:sz w:val="28"/>
-          <w:szCs w:val="28"/>
-        </w:rPr>
-        <w:t>.</w:t>
+      <w:r>
+        <w:rPr>
+          <w:rFonts w:ascii="Times New Roman" w:hAnsi="Times New Roman" w:cs="Times New Roman"/>
+          <w:sz w:val="28"/>
+          <w:szCs w:val="28"/>
+        </w:rPr>
+        <w:t xml:space="preserve">Супроводжуваність: </w:t>
+      </w:r>
+      <w:r>
+        <w:rPr>
+          <w:rFonts w:ascii="Times New Roman" w:hAnsi="Times New Roman" w:cs="Times New Roman"/>
+          <w:sz w:val="28"/>
+          <w:szCs w:val="28"/>
+        </w:rPr>
+        <w:t>забезпечення якомога зручнішої супроводжуваності.</w:t>
       </w:r>
     </w:p>
     <w:p>
@@ -2583,12 +2429,20 @@
       <w:r>
         <w:rPr>
           <w:rFonts w:ascii="Times New Roman" w:hAnsi="Times New Roman" w:cs="Times New Roman"/>
-          <w:b/>
-          <w:bCs/>
-          <w:sz w:val="28"/>
-          <w:szCs w:val="28"/>
-        </w:rPr>
-        <w:t>Надійність:</w:t>
+          <w:sz w:val="28"/>
+          <w:szCs w:val="28"/>
+        </w:rPr>
+        <w:t>Надійність</w:t>
+      </w:r>
+      <w:r>
+        <w:rPr>
+          <w:rFonts w:ascii="Times New Roman" w:hAnsi="Times New Roman" w:cs="Times New Roman"/>
+          <w:b/>
+          <w:bCs/>
+          <w:sz w:val="28"/>
+          <w:szCs w:val="28"/>
+        </w:rPr>
+        <w:t>:</w:t>
       </w:r>
       <w:r>
         <w:rPr>
@@ -2604,39 +2458,34 @@
         <w:spacing w:after="0"/>
         <w:rPr>
           <w:rFonts w:ascii="Times New Roman" w:hAnsi="Times New Roman" w:cs="Times New Roman"/>
-          <w:sz w:val="28"/>
-          <w:szCs w:val="28"/>
-        </w:rPr>
-      </w:pPr>
-    </w:p>
-    <w:p>
-      <w:pPr>
-        <w:spacing w:after="0"/>
-        <w:rPr>
-          <w:rFonts w:ascii="Times New Roman" w:hAnsi="Times New Roman" w:cs="Times New Roman"/>
-          <w:b/>
-          <w:bCs/>
-          <w:sz w:val="28"/>
-          <w:szCs w:val="28"/>
-          <w:lang w:val="en-US"/>
-        </w:rPr>
-      </w:pPr>
-      <w:r>
-        <w:rPr>
-          <w:rFonts w:ascii="Times New Roman" w:hAnsi="Times New Roman" w:cs="Times New Roman"/>
-          <w:b/>
-          <w:bCs/>
-          <w:sz w:val="28"/>
-          <w:szCs w:val="28"/>
-          <w:lang w:val="en-US"/>
-        </w:rPr>
-        <w:t xml:space="preserve">3.3 </w:t>
-      </w:r>
-    </w:p>
-    <w:p>
-      <w:pPr>
-        <w:rPr>
-          <w:rFonts w:ascii="Times New Roman" w:hAnsi="Times New Roman" w:cs="Times New Roman"/>
+          <w:b/>
+          <w:bCs/>
+          <w:sz w:val="28"/>
+          <w:szCs w:val="28"/>
+        </w:rPr>
+      </w:pPr>
+    </w:p>
+    <w:p>
+      <w:pPr>
+        <w:pStyle w:val="a4"/>
+        <w:ind w:left="576"/>
+        <w:rPr>
+          <w:rFonts w:ascii="Times New Roman" w:hAnsi="Times New Roman" w:cs="Times New Roman"/>
+          <w:b/>
+          <w:bCs/>
+          <w:sz w:val="28"/>
+          <w:szCs w:val="28"/>
+        </w:rPr>
+      </w:pPr>
+    </w:p>
+    <w:p>
+      <w:pPr>
+        <w:pStyle w:val="a4"/>
+        <w:ind w:left="576"/>
+        <w:rPr>
+          <w:rFonts w:ascii="Times New Roman" w:hAnsi="Times New Roman" w:cs="Times New Roman"/>
+          <w:b/>
+          <w:bCs/>
           <w:sz w:val="28"/>
           <w:szCs w:val="28"/>
         </w:rPr>
@@ -4137,7 +3986,7 @@
 </file>
 
 <file path=customXml/itemProps1.xml><?xml version="1.0" encoding="utf-8"?>
-<ds:datastoreItem xmlns:ds="http://schemas.openxmlformats.org/officeDocument/2006/customXml" ds:itemID="{61A1045B-255B-4673-90B1-C765F030EAB9}">
+<ds:datastoreItem xmlns:ds="http://schemas.openxmlformats.org/officeDocument/2006/customXml" ds:itemID="{8DF37588-424C-4197-A397-7B4E28A73E1C}">
   <ds:schemaRefs>
     <ds:schemaRef ds:uri="http://schemas.openxmlformats.org/officeDocument/2006/bibliography"/>
   </ds:schemaRefs>

</xml_diff>